<commit_message>
endnote files and note for wechat
</commit_message>
<xml_diff>
--- a/note.docx
+++ b/note.docx
@@ -19,39 +19,50 @@
       </w:r>
     </w:p>
     <w:p>
+      <w:r>
+        <w:t>L-Pi（NaHCO3）</w:t>
+      </w:r>
+      <w:r>
+        <w:rPr>
+          <w:rFonts w:hint="eastAsia"/>
+        </w:rPr>
+        <w:t>：</w:t>
+      </w:r>
+      <w:r>
+        <w:t xml:space="preserve">L-Pi = </w:t>
+      </w:r>
+      <w:proofErr w:type="spellStart"/>
+      <w:r>
+        <w:t>PiL</w:t>
+      </w:r>
+      <w:proofErr w:type="spellEnd"/>
+      <w:r>
+        <w:t xml:space="preserve">-Po = </w:t>
+      </w:r>
+      <w:proofErr w:type="spellStart"/>
+      <w:r>
+        <w:t>TP</w:t>
+      </w:r>
+      <w:r>
+        <w:rPr>
+          <w:rFonts w:hint="eastAsia"/>
+        </w:rPr>
+        <w:t>i</w:t>
+      </w:r>
+      <w:proofErr w:type="spellEnd"/>
+      <w:r>
+        <w:t xml:space="preserve"> – Pi</w:t>
+      </w:r>
+    </w:p>
+    <w:p>
       <w:pPr>
-        <w:rPr>
-          <w:rFonts w:hint="eastAsia"/>
-        </w:rPr>
+        <w:ind w:left="840" w:firstLine="420"/>
       </w:pPr>
       <w:r>
-        <w:t>L-Pi（NaHCO3）</w:t>
-      </w:r>
-      <w:r>
-        <w:rPr>
-          <w:rFonts w:hint="eastAsia"/>
-        </w:rPr>
-        <w:t>：</w:t>
-      </w:r>
-      <w:r>
-        <w:t xml:space="preserve">L-Pi = </w:t>
-      </w:r>
-      <w:proofErr w:type="spellStart"/>
-      <w:r>
-        <w:t>PiL</w:t>
-      </w:r>
-      <w:proofErr w:type="spellEnd"/>
-      <w:r>
-        <w:t>-Po = TP – Pi</w:t>
-      </w:r>
-    </w:p>
-    <w:p>
-      <w:r>
-        <w:rPr>
-          <w:rFonts w:hint="eastAsia"/>
-        </w:rPr>
-        <w:t>、</w:t>
-      </w:r>
+        <w:t>Labile Po=Total Labile Pi-Labile Pi       用NaHCO3提取</w:t>
+      </w:r>
+    </w:p>
+    <w:p>
       <w:proofErr w:type="spellStart"/>
       <w:r>
         <w:t>Fe.Al</w:t>
@@ -122,6 +133,7 @@
         <w:t>-Po = TP – Pi</w:t>
       </w:r>
     </w:p>
+    <w:p/>
     <w:p>
       <w:r>
         <w:rPr>
@@ -144,24 +156,28 @@
     <w:p/>
     <w:p>
       <w:r>
-        <w:t>L-Po（</w:t>
+        <w:t>L-Po（L-Po = NaHCO3-TP - NaHCO3-Pi）、</w:t>
+      </w:r>
+    </w:p>
+    <w:p>
+      <w:r>
+        <w:t>Hu-P（</w:t>
       </w:r>
       <w:proofErr w:type="spellStart"/>
       <w:r>
-        <w:t>L-Po</w:t>
+        <w:t>Hu-P</w:t>
       </w:r>
       <w:proofErr w:type="spellEnd"/>
       <w:r>
-        <w:t xml:space="preserve"> = NaHCO3-TP - NaHCO3-Pi）、Hu-P（</w:t>
-      </w:r>
-      <w:proofErr w:type="spellStart"/>
-      <w:r>
-        <w:t>Hu-P</w:t>
-      </w:r>
-      <w:proofErr w:type="spellEnd"/>
-      <w:r>
-        <w:t xml:space="preserve"> = NaOH-TP – NaOH-Pi）和</w:t>
-      </w:r>
+        <w:t xml:space="preserve"> = NaOH-TP – NaOH-Pi）</w:t>
+      </w:r>
+      <w:proofErr w:type="gramStart"/>
+      <w:r>
+        <w:t>和</w:t>
+      </w:r>
+      <w:proofErr w:type="gramEnd"/>
+    </w:p>
+    <w:p>
       <w:proofErr w:type="spellStart"/>
       <w:r>
         <w:t>Ml</w:t>
@@ -411,7 +427,6 @@
               <w:rPr>
                 <w:rFonts w:hint="eastAsia"/>
               </w:rPr>
-              <w:lastRenderedPageBreak/>
               <w:t>处理</w:t>
             </w:r>
             <w:r>
@@ -698,11 +713,6 @@
     </w:p>
     <w:p/>
     <w:p>
-      <w:pPr>
-        <w:rPr>
-          <w:rFonts w:hint="eastAsia"/>
-        </w:rPr>
-      </w:pPr>
       <w:r>
         <w:rPr>
           <w:rFonts w:hint="eastAsia"/>

</xml_diff>